<commit_message>
Too lazy to write something
</commit_message>
<xml_diff>
--- a/Lista 2.docx
+++ b/Lista 2.docx
@@ -3042,18 +3042,9 @@
             <w:rFonts w:ascii="Cambria Math" w:eastAsiaTheme="minorEastAsia" w:hAnsi="Cambria Math"/>
             <w:sz w:val="28"/>
           </w:rPr>
-          <m:t xml:space="preserve"> =</m:t>
-        </m:r>
-        <m:r>
-          <w:rPr>
-            <w:rFonts w:ascii="Cambria Math" w:eastAsiaTheme="minorEastAsia" w:hAnsi="Cambria Math"/>
-            <w:sz w:val="28"/>
-          </w:rPr>
-          <m:t>2</m:t>
+          <m:t xml:space="preserve"> =2</m:t>
         </m:r>
       </m:oMath>
-      <w:bookmarkStart w:id="0" w:name="_GoBack"/>
-      <w:bookmarkEnd w:id="0"/>
     </w:p>
     <w:p>
       <w:pPr>
@@ -5277,9 +5268,6 @@
         <w:jc w:val="both"/>
       </w:pPr>
       <w:r>
-        <w:t xml:space="preserve">Conflito </w:t>
-      </w:r>
-      <w:r>
         <w:t>RAW</w:t>
       </w:r>
       <w:r>
@@ -5306,6 +5294,86 @@
       <w:r>
         <w:t xml:space="preserve"> com o registrador F1</w:t>
       </w:r>
+      <w:r>
+        <w:t>;</w:t>
+      </w:r>
+    </w:p>
+    <w:p>
+      <w:pPr>
+        <w:pStyle w:val="PargrafodaLista"/>
+        <w:ind w:left="851" w:firstLine="565"/>
+        <w:contextualSpacing w:val="0"/>
+        <w:jc w:val="both"/>
+      </w:pPr>
+      <w:proofErr w:type="spellStart"/>
+      <w:proofErr w:type="gramStart"/>
+      <w:r>
+        <w:t>sub.d</w:t>
+      </w:r>
+      <w:proofErr w:type="spellEnd"/>
+      <w:proofErr w:type="gramEnd"/>
+      <w:r>
+        <w:t xml:space="preserve"> e </w:t>
+      </w:r>
+      <w:proofErr w:type="spellStart"/>
+      <w:r>
+        <w:t>s.d</w:t>
+      </w:r>
+      <w:proofErr w:type="spellEnd"/>
+      <w:r>
+        <w:t xml:space="preserve"> com</w:t>
+      </w:r>
+      <w:r>
+        <w:t xml:space="preserve"> o registrador F4</w:t>
+      </w:r>
+      <w:r>
+        <w:t>;</w:t>
+      </w:r>
+    </w:p>
+    <w:p>
+      <w:pPr>
+        <w:pStyle w:val="PargrafodaLista"/>
+        <w:ind w:left="851" w:firstLine="565"/>
+        <w:contextualSpacing w:val="0"/>
+        <w:jc w:val="both"/>
+      </w:pPr>
+      <w:proofErr w:type="spellStart"/>
+      <w:proofErr w:type="gramStart"/>
+      <w:r>
+        <w:t>add.d</w:t>
+      </w:r>
+      <w:proofErr w:type="spellEnd"/>
+      <w:proofErr w:type="gramEnd"/>
+      <w:r>
+        <w:t xml:space="preserve"> e </w:t>
+      </w:r>
+      <w:r>
+        <w:t xml:space="preserve">segundo </w:t>
+      </w:r>
+      <w:proofErr w:type="spellStart"/>
+      <w:r>
+        <w:t>div.d</w:t>
+      </w:r>
+      <w:proofErr w:type="spellEnd"/>
+      <w:r>
+        <w:t xml:space="preserve"> com</w:t>
+      </w:r>
+      <w:r>
+        <w:t xml:space="preserve"> o registrador F5</w:t>
+      </w:r>
+      <w:r>
+        <w:t>;</w:t>
+      </w:r>
+    </w:p>
+    <w:p>
+      <w:pPr>
+        <w:pStyle w:val="PargrafodaLista"/>
+        <w:ind w:left="851" w:firstLine="565"/>
+        <w:contextualSpacing w:val="0"/>
+        <w:jc w:val="both"/>
+      </w:pPr>
+      <w:bookmarkStart w:id="0" w:name="_GoBack"/>
+      <w:bookmarkEnd w:id="0"/>
     </w:p>
     <w:p>
       <w:pPr>
@@ -5315,13 +5383,7 @@
         <w:jc w:val="both"/>
       </w:pPr>
       <w:r>
-        <w:t xml:space="preserve">Conflito </w:t>
-      </w:r>
-      <w:r>
-        <w:t>RAW</w:t>
-      </w:r>
-      <w:r>
-        <w:t xml:space="preserve">: </w:t>
+        <w:t xml:space="preserve">WAW: </w:t>
       </w:r>
       <w:proofErr w:type="spellStart"/>
       <w:proofErr w:type="gramStart"/>
@@ -5331,18 +5393,15 @@
       <w:proofErr w:type="spellEnd"/>
       <w:proofErr w:type="gramEnd"/>
       <w:r>
-        <w:t xml:space="preserve"> e </w:t>
+        <w:t xml:space="preserve"> e segundo </w:t>
       </w:r>
       <w:proofErr w:type="spellStart"/>
       <w:r>
-        <w:t>s.d</w:t>
+        <w:t>div.d</w:t>
       </w:r>
       <w:proofErr w:type="spellEnd"/>
       <w:r>
-        <w:t xml:space="preserve"> com</w:t>
-      </w:r>
-      <w:r>
-        <w:t xml:space="preserve"> o registrador F4</w:t>
+        <w:t xml:space="preserve"> com o registrador F4</w:t>
       </w:r>
     </w:p>
     <w:p>
@@ -5353,77 +5412,7 @@
         <w:jc w:val="both"/>
       </w:pPr>
       <w:r>
-        <w:t xml:space="preserve">Conflito </w:t>
-      </w:r>
-      <w:r>
-        <w:t>RAW</w:t>
-      </w:r>
-      <w:r>
-        <w:t xml:space="preserve">: </w:t>
-      </w:r>
-      <w:proofErr w:type="spellStart"/>
-      <w:proofErr w:type="gramStart"/>
-      <w:r>
-        <w:t>add.d</w:t>
-      </w:r>
-      <w:proofErr w:type="spellEnd"/>
-      <w:proofErr w:type="gramEnd"/>
-      <w:r>
-        <w:t xml:space="preserve"> e </w:t>
-      </w:r>
-      <w:r>
-        <w:t xml:space="preserve">segundo </w:t>
-      </w:r>
-      <w:proofErr w:type="spellStart"/>
-      <w:r>
-        <w:t>div.d</w:t>
-      </w:r>
-      <w:proofErr w:type="spellEnd"/>
-      <w:r>
-        <w:t xml:space="preserve"> com</w:t>
-      </w:r>
-      <w:r>
-        <w:t xml:space="preserve"> o registrador F5</w:t>
-      </w:r>
-    </w:p>
-    <w:p>
-      <w:pPr>
-        <w:pStyle w:val="PargrafodaLista"/>
-        <w:ind w:left="851"/>
-        <w:contextualSpacing w:val="0"/>
-        <w:jc w:val="both"/>
-      </w:pPr>
-      <w:r>
-        <w:t xml:space="preserve">Conflito WAW: </w:t>
-      </w:r>
-      <w:proofErr w:type="spellStart"/>
-      <w:proofErr w:type="gramStart"/>
-      <w:r>
-        <w:t>sub.d</w:t>
-      </w:r>
-      <w:proofErr w:type="spellEnd"/>
-      <w:proofErr w:type="gramEnd"/>
-      <w:r>
-        <w:t xml:space="preserve"> e segundo </w:t>
-      </w:r>
-      <w:proofErr w:type="spellStart"/>
-      <w:r>
-        <w:t>div.d</w:t>
-      </w:r>
-      <w:proofErr w:type="spellEnd"/>
-      <w:r>
-        <w:t xml:space="preserve"> com o registrador F4</w:t>
-      </w:r>
-    </w:p>
-    <w:p>
-      <w:pPr>
-        <w:pStyle w:val="PargrafodaLista"/>
-        <w:ind w:left="851"/>
-        <w:contextualSpacing w:val="0"/>
-        <w:jc w:val="both"/>
-      </w:pPr>
-      <w:r>
-        <w:t xml:space="preserve">Conflito WAR: </w:t>
+        <w:t xml:space="preserve">WAR: </w:t>
       </w:r>
       <w:proofErr w:type="spellStart"/>
       <w:proofErr w:type="gramStart"/>
@@ -5687,6 +5676,7 @@
         <w:jc w:val="both"/>
       </w:pPr>
       <w:r>
+        <w:lastRenderedPageBreak/>
         <w:t xml:space="preserve">CPU </w:t>
       </w:r>
       <w:r>

</xml_diff>